<commit_message>
REVISIÓN FINAL DE LOS DOCUMENTOS PARA ENTREGA
</commit_message>
<xml_diff>
--- a/DocumentationSprint4/OD/S4-OD-ActaReunionDailyStandups.docx
+++ b/DocumentationSprint4/OD/S4-OD-ActaReunionDailyStandups.docx
@@ -714,7 +714,7 @@
           <w:sz w:val="32"/>
           <w:szCs w:val="32"/>
         </w:rPr>
-        <w:t>1</w:t>
+        <w:t>2</w:t>
       </w:r>
       <w:r>
         <w:rPr>
@@ -730,7 +730,7 @@
           <w:sz w:val="32"/>
           <w:szCs w:val="32"/>
         </w:rPr>
-        <w:t>4</w:t>
+        <w:t>0</w:t>
       </w:r>
       <w:r>
         <w:rPr>
@@ -1014,21 +1014,7 @@
                 <w:noProof/>
                 <w:lang w:val="es-ES"/>
               </w:rPr>
-              <w:t>Añadido Daily Scrum (</w:t>
-            </w:r>
-            <w:r>
-              <w:rPr>
-                <w:noProof/>
-                <w:lang w:val="es-ES"/>
-              </w:rPr>
-              <w:t>07/05/2021</w:t>
-            </w:r>
-            <w:r>
-              <w:rPr>
-                <w:noProof/>
-                <w:lang w:val="es-ES"/>
-              </w:rPr>
-              <w:t>)</w:t>
+              <w:t>Añadido Daily Scrum (07/05/2021)</w:t>
             </w:r>
           </w:p>
         </w:tc>
@@ -1046,13 +1032,7 @@
               </w:rPr>
             </w:pPr>
             <w:r>
-              <w:t>14/0</w:t>
-            </w:r>
-            <w:r>
-              <w:t>5</w:t>
-            </w:r>
-            <w:r>
-              <w:t>/2021</w:t>
+              <w:t>14/05/2021</w:t>
             </w:r>
           </w:p>
         </w:tc>
@@ -1227,35 +1207,7 @@
                 <w:noProof/>
                 <w:lang w:val="es-ES"/>
               </w:rPr>
-              <w:t xml:space="preserve">Añadido </w:t>
-            </w:r>
-            <w:r>
-              <w:rPr>
-                <w:noProof/>
-                <w:lang w:val="es-ES"/>
-              </w:rPr>
-              <w:t>Daily Scrum</w:t>
-            </w:r>
-            <w:r>
-              <w:rPr>
-                <w:noProof/>
-                <w:lang w:val="es-ES"/>
-              </w:rPr>
-              <w:t xml:space="preserve"> (2</w:t>
-            </w:r>
-            <w:r>
-              <w:rPr>
-                <w:noProof/>
-                <w:lang w:val="es-ES"/>
-              </w:rPr>
-              <w:t>1/05/2021</w:t>
-            </w:r>
-            <w:r>
-              <w:rPr>
-                <w:noProof/>
-                <w:lang w:val="es-ES"/>
-              </w:rPr>
-              <w:t>)</w:t>
+              <w:t>Añadido Daily Scrum (21/05/2021)</w:t>
             </w:r>
           </w:p>
         </w:tc>
@@ -1317,21 +1269,68 @@
                 <w:noProof/>
                 <w:lang w:val="es-ES"/>
               </w:rPr>
-              <w:t xml:space="preserve">Añadido Reunión adicional </w:t>
-            </w:r>
-            <w:r>
-              <w:rPr>
-                <w:noProof/>
-                <w:lang w:val="es-ES"/>
-              </w:rPr>
-              <w:t>(29/05/2021</w:t>
-            </w:r>
-            <w:r>
-              <w:rPr>
-                <w:noProof/>
-                <w:lang w:val="es-ES"/>
-              </w:rPr>
-              <w:t>)</w:t>
+              <w:t>Añadido Reunión adicional (29/05/2021)</w:t>
+            </w:r>
+          </w:p>
+        </w:tc>
+      </w:tr>
+      <w:tr>
+        <w:tc>
+          <w:tcPr>
+            <w:tcW w:w="1375" w:type="dxa"/>
+          </w:tcPr>
+          <w:p>
+            <w:pPr>
+              <w:rPr>
+                <w:noProof/>
+              </w:rPr>
+            </w:pPr>
+            <w:r>
+              <w:rPr>
+                <w:noProof/>
+              </w:rPr>
+              <w:t>31/05/2021</w:t>
+            </w:r>
+          </w:p>
+        </w:tc>
+        <w:tc>
+          <w:tcPr>
+            <w:tcW w:w="1030" w:type="dxa"/>
+          </w:tcPr>
+          <w:p>
+            <w:pPr>
+              <w:rPr>
+                <w:noProof/>
+              </w:rPr>
+            </w:pPr>
+            <w:r>
+              <w:rPr>
+                <w:noProof/>
+              </w:rPr>
+              <w:t>V2.0.0</w:t>
+            </w:r>
+          </w:p>
+        </w:tc>
+        <w:tc>
+          <w:tcPr>
+            <w:tcW w:w="5812" w:type="dxa"/>
+          </w:tcPr>
+          <w:p>
+            <w:pPr>
+              <w:pStyle w:val="Prrafodelista"/>
+              <w:numPr>
+                <w:ilvl w:val="0"/>
+                <w:numId w:val="2"/>
+              </w:numPr>
+              <w:rPr>
+                <w:noProof/>
+              </w:rPr>
+            </w:pPr>
+            <w:r>
+              <w:rPr>
+                <w:noProof/>
+              </w:rPr>
+              <w:t>Aprobado por los miembros del grupo</w:t>
             </w:r>
           </w:p>
         </w:tc>
@@ -1903,8 +1902,8 @@
         <w:pStyle w:val="Ttulo1"/>
         <w:jc w:val="both"/>
       </w:pPr>
-      <w:bookmarkStart w:id="81" w:name="_Hlk68006455"/>
-      <w:bookmarkStart w:id="82" w:name="_Toc73209916"/>
+      <w:bookmarkStart w:id="81" w:name="_Toc73209916"/>
+      <w:bookmarkStart w:id="82" w:name="_Hlk68006455"/>
       <w:r>
         <w:rPr>
           <w:noProof/>
@@ -1933,7 +1932,7 @@
       <w:r>
         <w:t>:</w:t>
       </w:r>
-      <w:bookmarkEnd w:id="82"/>
+      <w:bookmarkEnd w:id="81"/>
       <w:r>
         <w:t xml:space="preserve"> </w:t>
       </w:r>
@@ -1990,15 +1989,7 @@
         <w:t xml:space="preserve">: </w:t>
       </w:r>
       <w:r>
-        <w:t xml:space="preserve">Aprendemos sobre el uso de </w:t>
-      </w:r>
-      <w:proofErr w:type="spellStart"/>
-      <w:r>
-        <w:t>iTop</w:t>
-      </w:r>
-      <w:proofErr w:type="spellEnd"/>
-      <w:r>
-        <w:t xml:space="preserve"> y se</w:t>
+        <w:t>Aprendemos sobre el uso de iTop y se</w:t>
       </w:r>
       <w:r>
         <w:t xml:space="preserve"> asignan las tareas.</w:t>
@@ -2031,7 +2022,7 @@
         <w:t>:</w:t>
       </w:r>
     </w:p>
-    <w:bookmarkEnd w:id="81"/>
+    <w:bookmarkEnd w:id="82"/>
     <w:p>
       <w:pPr>
         <w:numPr>
@@ -2147,14 +2138,12 @@
         </w:rPr>
         <w:t xml:space="preserve"> del </w:t>
       </w:r>
-      <w:proofErr w:type="spellStart"/>
       <w:r>
         <w:rPr>
           <w:rFonts w:ascii="Calibri" w:hAnsi="Calibri" w:cs="Calibri"/>
         </w:rPr>
         <w:t>Product</w:t>
       </w:r>
-      <w:proofErr w:type="spellEnd"/>
       <w:r>
         <w:rPr>
           <w:rFonts w:ascii="Calibri" w:hAnsi="Calibri" w:cs="Calibri"/>
@@ -2311,14 +2300,12 @@
         </w:rPr>
         <w:t xml:space="preserve"> realizar la </w:t>
       </w:r>
-      <w:proofErr w:type="spellStart"/>
       <w:r>
         <w:rPr>
           <w:rFonts w:ascii="Calibri" w:hAnsi="Calibri" w:cs="Calibri"/>
         </w:rPr>
         <w:t>release</w:t>
       </w:r>
-      <w:proofErr w:type="spellEnd"/>
       <w:r>
         <w:rPr>
           <w:rFonts w:ascii="Calibri" w:hAnsi="Calibri" w:cs="Calibri"/>
@@ -2370,19 +2357,7 @@
       </w:pPr>
       <w:bookmarkStart w:id="83" w:name="_Toc73209917"/>
       <w:r>
-        <w:t>1</w:t>
-      </w:r>
-      <w:r>
-        <w:t>4</w:t>
-      </w:r>
-      <w:r>
-        <w:t>/0</w:t>
-      </w:r>
-      <w:r>
-        <w:t>5</w:t>
-      </w:r>
-      <w:r>
-        <w:t>/2021:</w:t>
+        <w:t>14/05/2021:</w:t>
       </w:r>
       <w:bookmarkEnd w:id="83"/>
     </w:p>
@@ -2435,7 +2410,83 @@
         <w:t>Realizado hasta ahora</w:t>
       </w:r>
       <w:r>
-        <w:t>: resolución de dudas respecto a las tareas iniciadas.</w:t>
+        <w:t>: resolución de dudas respecto a las tareas iniciadas</w:t>
+      </w:r>
+      <w:r>
+        <w:t xml:space="preserve">. </w:t>
+      </w:r>
+    </w:p>
+    <w:p>
+      <w:pPr>
+        <w:pStyle w:val="Prrafodelista"/>
+        <w:jc w:val="both"/>
+      </w:pPr>
+    </w:p>
+    <w:p>
+      <w:pPr>
+        <w:pStyle w:val="Prrafodelista"/>
+        <w:numPr>
+          <w:ilvl w:val="0"/>
+          <w:numId w:val="7"/>
+        </w:numPr>
+        <w:spacing w:after="160" w:line="256" w:lineRule="auto"/>
+        <w:jc w:val="both"/>
+      </w:pPr>
+      <w:r>
+        <w:rPr>
+          <w:b/>
+          <w:bCs/>
+        </w:rPr>
+        <w:t>Pregunta</w:t>
+      </w:r>
+      <w:r>
+        <w:rPr>
+          <w:b/>
+          <w:bCs/>
+        </w:rPr>
+        <w:t>s:</w:t>
+      </w:r>
+    </w:p>
+    <w:p>
+      <w:pPr>
+        <w:pStyle w:val="Prrafodelista"/>
+        <w:jc w:val="both"/>
+      </w:pPr>
+    </w:p>
+    <w:p>
+      <w:pPr>
+        <w:pStyle w:val="Prrafodelista"/>
+        <w:numPr>
+          <w:ilvl w:val="1"/>
+          <w:numId w:val="7"/>
+        </w:numPr>
+        <w:spacing w:after="160" w:line="256" w:lineRule="auto"/>
+        <w:jc w:val="both"/>
+      </w:pPr>
+      <w:r>
+        <w:t>¿A qué se refiere con “una incidencia de servicio no disponible por miembro? Respuesta: es un tipo de incidencia que se puede usar sino se encuentran otras incidencias, si ya se han creado otras no son necesarias.</w:t>
+      </w:r>
+    </w:p>
+    <w:p>
+      <w:pPr>
+        <w:pStyle w:val="Prrafodelista"/>
+        <w:spacing w:after="160" w:line="256" w:lineRule="auto"/>
+        <w:ind w:left="1440"/>
+        <w:jc w:val="both"/>
+      </w:pPr>
+    </w:p>
+    <w:p>
+      <w:pPr>
+        <w:pStyle w:val="Prrafodelista"/>
+        <w:numPr>
+          <w:ilvl w:val="1"/>
+          <w:numId w:val="7"/>
+        </w:numPr>
+        <w:spacing w:after="160" w:line="256" w:lineRule="auto"/>
+        <w:jc w:val="both"/>
+      </w:pPr>
+      <w:r>
+        <w:t xml:space="preserve">Los cálculos de valores para el TTO y TTR de los sprints anteriores salen valores muy altos (aprox. 7 días). Respuesta: indicar los resultados obtenidos y usar valores menores de TTO y TTR para ofrecer un servicio aceptable. </w:t>
       </w:r>
     </w:p>
     <w:p>
@@ -2513,7 +2564,7 @@
           <w:color w:val="000000"/>
           <w:lang w:val="es"/>
         </w:rPr>
-        <w:t xml:space="preserve"> </w:t>
+        <w:t xml:space="preserve"> y </w:t>
       </w:r>
       <w:r>
         <w:rPr>
@@ -2521,7 +2572,7 @@
           <w:color w:val="000000"/>
           <w:lang w:val="es"/>
         </w:rPr>
-        <w:t>y hacer de cliente para otro grupo.</w:t>
+        <w:t>crear incidencias y peticiones para el grupo G5-54.</w:t>
       </w:r>
     </w:p>
     <w:p>
@@ -2574,84 +2625,12 @@
           <w:highlight w:val="white"/>
           <w:lang w:val="es"/>
         </w:rPr>
-        <w:t>realizar tareas asociada</w:t>
+        <w:t>realizar tareas asociadas a los puntos A4.5-A4.6</w:t>
       </w:r>
       <w:r>
         <w:rPr>
           <w:rFonts w:ascii="Calibri" w:hAnsi="Calibri" w:cs="Calibri"/>
           <w:color w:val="000000"/>
-          <w:highlight w:val="white"/>
-          <w:lang w:val="es"/>
-        </w:rPr>
-        <w:t>s</w:t>
-      </w:r>
-      <w:r>
-        <w:rPr>
-          <w:rFonts w:ascii="Calibri" w:hAnsi="Calibri" w:cs="Calibri"/>
-          <w:color w:val="000000"/>
-          <w:highlight w:val="white"/>
-          <w:lang w:val="es"/>
-        </w:rPr>
-        <w:t xml:space="preserve"> a</w:t>
-      </w:r>
-      <w:r>
-        <w:rPr>
-          <w:rFonts w:ascii="Calibri" w:hAnsi="Calibri" w:cs="Calibri"/>
-          <w:color w:val="000000"/>
-          <w:highlight w:val="white"/>
-          <w:lang w:val="es"/>
-        </w:rPr>
-        <w:t xml:space="preserve"> los</w:t>
-      </w:r>
-      <w:r>
-        <w:rPr>
-          <w:rFonts w:ascii="Calibri" w:hAnsi="Calibri" w:cs="Calibri"/>
-          <w:color w:val="000000"/>
-          <w:highlight w:val="white"/>
-          <w:lang w:val="es"/>
-        </w:rPr>
-        <w:t xml:space="preserve"> punto</w:t>
-      </w:r>
-      <w:r>
-        <w:rPr>
-          <w:rFonts w:ascii="Calibri" w:hAnsi="Calibri" w:cs="Calibri"/>
-          <w:color w:val="000000"/>
-          <w:highlight w:val="white"/>
-          <w:lang w:val="es"/>
-        </w:rPr>
-        <w:t>s</w:t>
-      </w:r>
-      <w:r>
-        <w:rPr>
-          <w:rFonts w:ascii="Calibri" w:hAnsi="Calibri" w:cs="Calibri"/>
-          <w:color w:val="000000"/>
-          <w:highlight w:val="white"/>
-          <w:lang w:val="es"/>
-        </w:rPr>
-        <w:t xml:space="preserve"> </w:t>
-      </w:r>
-      <w:r>
-        <w:rPr>
-          <w:rFonts w:ascii="Calibri" w:hAnsi="Calibri" w:cs="Calibri"/>
-          <w:color w:val="000000"/>
-          <w:highlight w:val="white"/>
-          <w:lang w:val="es"/>
-        </w:rPr>
-        <w:t>A4.5-</w:t>
-      </w:r>
-      <w:r>
-        <w:rPr>
-          <w:rFonts w:ascii="Calibri" w:hAnsi="Calibri" w:cs="Calibri"/>
-          <w:color w:val="000000"/>
-          <w:highlight w:val="white"/>
-          <w:lang w:val="es"/>
-        </w:rPr>
-        <w:t>A4.6</w:t>
-      </w:r>
-      <w:r>
-        <w:rPr>
-          <w:rFonts w:ascii="Calibri" w:hAnsi="Calibri" w:cs="Calibri"/>
-          <w:color w:val="000000"/>
           <w:lang w:val="es"/>
         </w:rPr>
         <w:t xml:space="preserve"> y </w:t>
@@ -2669,6 +2648,32 @@
         </w:rPr>
         <w:t>reléase.</w:t>
       </w:r>
+    </w:p>
+    <w:p>
+      <w:pPr>
+        <w:autoSpaceDE w:val="0"/>
+        <w:autoSpaceDN w:val="0"/>
+        <w:adjustRightInd w:val="0"/>
+        <w:spacing w:after="160" w:line="256" w:lineRule="atLeast"/>
+        <w:jc w:val="both"/>
+        <w:rPr>
+          <w:rFonts w:ascii="Calibri" w:hAnsi="Calibri" w:cs="Calibri"/>
+          <w:lang w:val="es"/>
+        </w:rPr>
+      </w:pPr>
+    </w:p>
+    <w:p>
+      <w:pPr>
+        <w:autoSpaceDE w:val="0"/>
+        <w:autoSpaceDN w:val="0"/>
+        <w:adjustRightInd w:val="0"/>
+        <w:spacing w:after="160" w:line="256" w:lineRule="atLeast"/>
+        <w:jc w:val="both"/>
+        <w:rPr>
+          <w:rFonts w:ascii="Calibri" w:hAnsi="Calibri" w:cs="Calibri"/>
+          <w:lang w:val="es"/>
+        </w:rPr>
+      </w:pPr>
     </w:p>
     <w:p>
       <w:pPr>
@@ -2677,6 +2682,7 @@
       </w:pPr>
       <w:bookmarkStart w:id="84" w:name="_Toc73209918"/>
       <w:r>
+        <w:lastRenderedPageBreak/>
         <w:t>1</w:t>
       </w:r>
       <w:r>
@@ -2853,16 +2859,11 @@
     <w:p>
       <w:pPr>
         <w:spacing w:after="160" w:line="259" w:lineRule="auto"/>
-        <w:rPr>
-          <w:lang w:val="es"/>
-        </w:rPr>
-      </w:pPr>
-      <w:r>
-        <w:rPr>
-          <w:lang w:val="es"/>
-        </w:rPr>
-        <w:br w:type="page"/>
-      </w:r>
+        <w:jc w:val="both"/>
+        <w:rPr>
+          <w:lang w:val="es"/>
+        </w:rPr>
+      </w:pPr>
     </w:p>
     <w:p>
       <w:pPr>
@@ -2871,7 +2872,6 @@
       </w:pPr>
       <w:bookmarkStart w:id="85" w:name="_Toc73209919"/>
       <w:r>
-        <w:lastRenderedPageBreak/>
         <w:t>2</w:t>
       </w:r>
       <w:r>
@@ -2952,6 +2952,7 @@
     <w:p>
       <w:pPr>
         <w:pStyle w:val="Prrafodelista"/>
+        <w:jc w:val="both"/>
       </w:pPr>
     </w:p>
     <w:p>
@@ -2979,6 +2980,7 @@
     <w:p>
       <w:pPr>
         <w:pStyle w:val="Prrafodelista"/>
+        <w:jc w:val="both"/>
       </w:pPr>
     </w:p>
     <w:p>
@@ -3012,7 +3014,6 @@
         </w:rPr>
         <w:t xml:space="preserve"> </w:t>
       </w:r>
-      <w:proofErr w:type="spellStart"/>
       <w:r>
         <w:rPr>
           <w:b/>
@@ -3020,7 +3021,6 @@
         </w:rPr>
         <w:t>Review</w:t>
       </w:r>
-      <w:proofErr w:type="spellEnd"/>
       <w:r>
         <w:rPr>
           <w:b/>
@@ -3076,7 +3076,6 @@
         </w:rPr>
         <w:t xml:space="preserve">Se decide hacer la </w:t>
       </w:r>
-      <w:proofErr w:type="spellStart"/>
       <w:r>
         <w:rPr>
           <w:b/>
@@ -3084,7 +3083,6 @@
         </w:rPr>
         <w:t>release</w:t>
       </w:r>
-      <w:proofErr w:type="spellEnd"/>
       <w:r>
         <w:rPr>
           <w:b/>
@@ -3252,7 +3250,11 @@
         <w:t xml:space="preserve"> </w:t>
       </w:r>
     </w:p>
-    <w:p/>
+    <w:p>
+      <w:pPr>
+        <w:jc w:val="both"/>
+      </w:pPr>
+    </w:p>
     <w:p>
       <w:pPr>
         <w:pStyle w:val="Prrafodelista"/>
@@ -3260,6 +3262,7 @@
           <w:ilvl w:val="0"/>
           <w:numId w:val="7"/>
         </w:numPr>
+        <w:jc w:val="both"/>
       </w:pPr>
       <w:r>
         <w:rPr>
@@ -3285,6 +3288,7 @@
           <w:ilvl w:val="0"/>
           <w:numId w:val="7"/>
         </w:numPr>
+        <w:jc w:val="both"/>
       </w:pPr>
       <w:r>
         <w:rPr>
@@ -3296,13 +3300,8 @@
       <w:r>
         <w:t xml:space="preserve"> Se hace comprobación de todo el código y se realiza </w:t>
       </w:r>
-      <w:proofErr w:type="spellStart"/>
-      <w:r>
-        <w:t>merge</w:t>
-      </w:r>
-      <w:proofErr w:type="spellEnd"/>
-      <w:r>
-        <w:t xml:space="preserve"> de la rama</w:t>
+      <w:r>
+        <w:t>merge de la rama</w:t>
       </w:r>
       <w:r>
         <w:t xml:space="preserve"> </w:t>
@@ -3310,11 +3309,9 @@
       <w:r>
         <w:t>“</w:t>
       </w:r>
-      <w:proofErr w:type="spellStart"/>
       <w:r>
         <w:t>release</w:t>
       </w:r>
-      <w:proofErr w:type="spellEnd"/>
       <w:r>
         <w:t>”</w:t>
       </w:r>
@@ -3331,15 +3328,7 @@
         <w:t>”</w:t>
       </w:r>
       <w:r>
-        <w:t xml:space="preserve"> tal como indica </w:t>
-      </w:r>
-      <w:proofErr w:type="spellStart"/>
-      <w:r>
-        <w:t>GitFlow</w:t>
-      </w:r>
-      <w:proofErr w:type="spellEnd"/>
-      <w:r>
-        <w:t>.</w:t>
+        <w:t xml:space="preserve"> tal como indica GitFlow.</w:t>
       </w:r>
       <w:r>
         <w:t xml:space="preserve"> No ha habido cambios significativos en el código durante la revisión.</w:t>
@@ -3348,6 +3337,7 @@
     <w:p>
       <w:pPr>
         <w:pStyle w:val="Prrafodelista"/>
+        <w:jc w:val="both"/>
       </w:pPr>
     </w:p>
     <w:p>
@@ -3374,6 +3364,7 @@
     <w:p>
       <w:pPr>
         <w:pStyle w:val="Prrafodelista"/>
+        <w:jc w:val="both"/>
         <w:rPr>
           <w:rFonts w:ascii="Calibri" w:hAnsi="Calibri" w:cs="Calibri"/>
           <w:b/>
@@ -3985,11 +3976,9 @@
     <w:r>
       <w:t xml:space="preserve"> de </w:t>
     </w:r>
-    <w:proofErr w:type="spellStart"/>
     <w:r>
       <w:t>Daily</w:t>
     </w:r>
-    <w:proofErr w:type="spellEnd"/>
     <w:r>
       <w:t xml:space="preserve"> Stand-Ups</w:t>
     </w:r>

</xml_diff>